<commit_message>
Uzupełnienie i poprawa instrukcji 04 oraz 05
</commit_message>
<xml_diff>
--- a/Ksiazka/Cw05/PiWDP05 Tablice i klastry.docx
+++ b/Ksiazka/Cw05/PiWDP05 Tablice i klastry.docx
@@ -932,10 +932,7 @@
               <w:spacing w:before="120" w:after="120"/>
             </w:pPr>
             <w:r>
-              <w:t>3</w:t>
-            </w:r>
-            <w:r>
-              <w:t>.</w:t>
+              <w:t>2.3.</w:t>
             </w:r>
           </w:p>
         </w:tc>
@@ -952,7 +949,7 @@
               <w:fldChar w:fldCharType="begin"/>
             </w:r>
             <w:r>
-              <w:instrText xml:space="preserve"> REF _Ref427319602 \h </w:instrText>
+              <w:instrText xml:space="preserve"> REF _Ref431683672 \h </w:instrText>
             </w:r>
             <w:r>
               <w:fldChar w:fldCharType="separate"/>
@@ -961,7 +958,7 @@
               <w:rPr>
                 <w:b/>
               </w:rPr>
-              <w:t>LABORATORYJNE STANOWISKO BADAWCZE</w:t>
+              <w:t>Klaster błędu</w:t>
             </w:r>
             <w:r>
               <w:fldChar w:fldCharType="end"/>
@@ -982,7 +979,7 @@
               <w:fldChar w:fldCharType="begin"/>
             </w:r>
             <w:r>
-              <w:instrText xml:space="preserve"> PAGEREF _Ref427319602 \h </w:instrText>
+              <w:instrText xml:space="preserve"> PAGEREF _Ref431683672 \h </w:instrText>
             </w:r>
             <w:r>
               <w:fldChar w:fldCharType="separate"/>
@@ -1010,7 +1007,10 @@
               <w:spacing w:before="120" w:after="120"/>
             </w:pPr>
             <w:r>
-              <w:t>3.1.</w:t>
+              <w:t>3</w:t>
+            </w:r>
+            <w:r>
+              <w:t>.</w:t>
             </w:r>
           </w:p>
         </w:tc>
@@ -1027,7 +1027,7 @@
               <w:fldChar w:fldCharType="begin"/>
             </w:r>
             <w:r>
-              <w:instrText xml:space="preserve"> REF _Ref427319607 \h </w:instrText>
+              <w:instrText xml:space="preserve"> REF _Ref427319602 \h </w:instrText>
             </w:r>
             <w:r>
               <w:fldChar w:fldCharType="separate"/>
@@ -1036,7 +1036,7 @@
               <w:rPr>
                 <w:b/>
               </w:rPr>
-              <w:t>Obiekt badany</w:t>
+              <w:t>LABORATORYJNE STANOWISKO BADAWCZE</w:t>
             </w:r>
             <w:r>
               <w:fldChar w:fldCharType="end"/>
@@ -1057,7 +1057,7 @@
               <w:fldChar w:fldCharType="begin"/>
             </w:r>
             <w:r>
-              <w:instrText xml:space="preserve"> PAGEREF _Ref427319607 \h </w:instrText>
+              <w:instrText xml:space="preserve"> PAGEREF _Ref427319602 \h </w:instrText>
             </w:r>
             <w:r>
               <w:fldChar w:fldCharType="separate"/>
@@ -1066,7 +1066,7 @@
               <w:rPr>
                 <w:noProof/>
               </w:rPr>
-              <w:t>6</w:t>
+              <w:t>7</w:t>
             </w:r>
             <w:r>
               <w:fldChar w:fldCharType="end"/>
@@ -1085,7 +1085,7 @@
               <w:spacing w:before="120" w:after="120"/>
             </w:pPr>
             <w:r>
-              <w:t>3.2.</w:t>
+              <w:t>3.1.</w:t>
             </w:r>
           </w:p>
         </w:tc>
@@ -1102,7 +1102,7 @@
               <w:fldChar w:fldCharType="begin"/>
             </w:r>
             <w:r>
-              <w:instrText xml:space="preserve"> REF _Ref427319615 \h </w:instrText>
+              <w:instrText xml:space="preserve"> REF _Ref427319607 \h </w:instrText>
             </w:r>
             <w:r>
               <w:fldChar w:fldCharType="separate"/>
@@ -1111,7 +1111,7 @@
               <w:rPr>
                 <w:b/>
               </w:rPr>
-              <w:t>Urządzenia dodatkowe</w:t>
+              <w:t>Obiekt badany</w:t>
             </w:r>
             <w:r>
               <w:fldChar w:fldCharType="end"/>
@@ -1132,7 +1132,7 @@
               <w:fldChar w:fldCharType="begin"/>
             </w:r>
             <w:r>
-              <w:instrText xml:space="preserve"> PAGEREF _Ref427319615 \h </w:instrText>
+              <w:instrText xml:space="preserve"> PAGEREF _Ref427319607 \h </w:instrText>
             </w:r>
             <w:r>
               <w:fldChar w:fldCharType="separate"/>
@@ -1141,7 +1141,7 @@
               <w:rPr>
                 <w:noProof/>
               </w:rPr>
-              <w:t>6</w:t>
+              <w:t>7</w:t>
             </w:r>
             <w:r>
               <w:fldChar w:fldCharType="end"/>
@@ -1160,7 +1160,7 @@
               <w:spacing w:before="120" w:after="120"/>
             </w:pPr>
             <w:r>
-              <w:t>3.3.</w:t>
+              <w:t>3.2.</w:t>
             </w:r>
           </w:p>
         </w:tc>
@@ -1177,7 +1177,7 @@
               <w:fldChar w:fldCharType="begin"/>
             </w:r>
             <w:r>
-              <w:instrText xml:space="preserve"> REF _Ref427319621 \h </w:instrText>
+              <w:instrText xml:space="preserve"> REF _Ref427319615 \h </w:instrText>
             </w:r>
             <w:r>
               <w:fldChar w:fldCharType="separate"/>
@@ -1186,7 +1186,7 @@
               <w:rPr>
                 <w:b/>
               </w:rPr>
-              <w:t>Oprogramowanie</w:t>
+              <w:t>Urządzenia dodatkowe</w:t>
             </w:r>
             <w:r>
               <w:fldChar w:fldCharType="end"/>
@@ -1207,7 +1207,7 @@
               <w:fldChar w:fldCharType="begin"/>
             </w:r>
             <w:r>
-              <w:instrText xml:space="preserve"> PAGEREF _Ref427319621 \h </w:instrText>
+              <w:instrText xml:space="preserve"> PAGEREF _Ref427319615 \h </w:instrText>
             </w:r>
             <w:r>
               <w:fldChar w:fldCharType="separate"/>
@@ -1216,7 +1216,7 @@
               <w:rPr>
                 <w:noProof/>
               </w:rPr>
-              <w:t>6</w:t>
+              <w:t>7</w:t>
             </w:r>
             <w:r>
               <w:fldChar w:fldCharType="end"/>
@@ -1235,7 +1235,7 @@
               <w:spacing w:before="120" w:after="120"/>
             </w:pPr>
             <w:r>
-              <w:t>4.</w:t>
+              <w:t>3.3.</w:t>
             </w:r>
           </w:p>
         </w:tc>
@@ -1252,7 +1252,7 @@
               <w:fldChar w:fldCharType="begin"/>
             </w:r>
             <w:r>
-              <w:instrText xml:space="preserve"> REF _Ref427319634 \h </w:instrText>
+              <w:instrText xml:space="preserve"> REF _Ref427319621 \h </w:instrText>
             </w:r>
             <w:r>
               <w:fldChar w:fldCharType="separate"/>
@@ -1261,13 +1261,7 @@
               <w:rPr>
                 <w:b/>
               </w:rPr>
-              <w:t>PROGRAM ĆWICZENIA</w:t>
-            </w:r>
-            <w:r>
-              <w:rPr>
-                <w:b/>
-              </w:rPr>
-              <w:t xml:space="preserve"> – WYKAZ ZADAŃ DO REALIZACJI</w:t>
+              <w:t>Oprogramowanie</w:t>
             </w:r>
             <w:r>
               <w:fldChar w:fldCharType="end"/>
@@ -1288,7 +1282,7 @@
               <w:fldChar w:fldCharType="begin"/>
             </w:r>
             <w:r>
-              <w:instrText xml:space="preserve"> PAGEREF _Ref427319634 \h </w:instrText>
+              <w:instrText xml:space="preserve"> PAGEREF _Ref427319621 \h </w:instrText>
             </w:r>
             <w:r>
               <w:fldChar w:fldCharType="separate"/>
@@ -1297,7 +1291,7 @@
               <w:rPr>
                 <w:noProof/>
               </w:rPr>
-              <w:t>6</w:t>
+              <w:t>7</w:t>
             </w:r>
             <w:r>
               <w:fldChar w:fldCharType="end"/>
@@ -1316,7 +1310,7 @@
               <w:spacing w:before="120" w:after="120"/>
             </w:pPr>
             <w:r>
-              <w:t>5.</w:t>
+              <w:t>4.</w:t>
             </w:r>
           </w:p>
         </w:tc>
@@ -1333,7 +1327,7 @@
               <w:fldChar w:fldCharType="begin"/>
             </w:r>
             <w:r>
-              <w:instrText xml:space="preserve"> REF _Ref431677884 \h </w:instrText>
+              <w:instrText xml:space="preserve"> REF _Ref427319634 \h </w:instrText>
             </w:r>
             <w:r>
               <w:fldChar w:fldCharType="separate"/>
@@ -1342,7 +1336,13 @@
               <w:rPr>
                 <w:b/>
               </w:rPr>
-              <w:t>PRZYKŁAD REALIZACJI ZADANIA</w:t>
+              <w:t>PROGRAM ĆWICZENIA</w:t>
+            </w:r>
+            <w:r>
+              <w:rPr>
+                <w:b/>
+              </w:rPr>
+              <w:t xml:space="preserve"> – WYKAZ ZADAŃ DO REALIZACJI</w:t>
             </w:r>
             <w:r>
               <w:fldChar w:fldCharType="end"/>
@@ -1363,7 +1363,7 @@
               <w:fldChar w:fldCharType="begin"/>
             </w:r>
             <w:r>
-              <w:instrText xml:space="preserve"> PAGEREF _Ref427319642 \h </w:instrText>
+              <w:instrText xml:space="preserve"> PAGEREF _Ref427319634 \h </w:instrText>
             </w:r>
             <w:r>
               <w:fldChar w:fldCharType="separate"/>
@@ -1391,10 +1391,7 @@
               <w:spacing w:before="120" w:after="120"/>
             </w:pPr>
             <w:r>
-              <w:t>6</w:t>
-            </w:r>
-            <w:r>
-              <w:t>.</w:t>
+              <w:t>5.</w:t>
             </w:r>
           </w:p>
         </w:tc>
@@ -1411,7 +1408,7 @@
               <w:fldChar w:fldCharType="begin"/>
             </w:r>
             <w:r>
-              <w:instrText xml:space="preserve"> REF _Ref427319682 \h </w:instrText>
+              <w:instrText xml:space="preserve"> REF _Ref473664093 \h </w:instrText>
             </w:r>
             <w:r>
               <w:fldChar w:fldCharType="separate"/>
@@ -1420,7 +1417,13 @@
               <w:rPr>
                 <w:b/>
               </w:rPr>
-              <w:t>RAPORT</w:t>
+              <w:t>PRZYKŁAD REALIZACJI ZADANIA</w:t>
+            </w:r>
+            <w:r>
+              <w:rPr>
+                <w:b/>
+              </w:rPr>
+              <w:t xml:space="preserve"> – obliczanie histogramu danych</w:t>
             </w:r>
             <w:r>
               <w:fldChar w:fldCharType="end"/>
@@ -1441,7 +1444,7 @@
               <w:fldChar w:fldCharType="begin"/>
             </w:r>
             <w:r>
-              <w:instrText xml:space="preserve"> PAGEREF _Ref427319682 \h </w:instrText>
+              <w:instrText xml:space="preserve"> PAGEREF _Ref427319642 \h </w:instrText>
             </w:r>
             <w:r>
               <w:fldChar w:fldCharType="separate"/>
@@ -1469,7 +1472,10 @@
               <w:spacing w:before="120" w:after="120"/>
             </w:pPr>
             <w:r>
-              <w:t>7.</w:t>
+              <w:t>6</w:t>
+            </w:r>
+            <w:r>
+              <w:t>.</w:t>
             </w:r>
           </w:p>
         </w:tc>
@@ -1486,7 +1492,7 @@
               <w:fldChar w:fldCharType="begin"/>
             </w:r>
             <w:r>
-              <w:instrText xml:space="preserve"> REF _Ref427319687 \h </w:instrText>
+              <w:instrText xml:space="preserve"> REF _Ref427319682 \h </w:instrText>
             </w:r>
             <w:r>
               <w:fldChar w:fldCharType="separate"/>
@@ -1495,7 +1501,7 @@
               <w:rPr>
                 <w:b/>
               </w:rPr>
-              <w:t>PYTANIA</w:t>
+              <w:t>RAPORT</w:t>
             </w:r>
             <w:r>
               <w:fldChar w:fldCharType="end"/>
@@ -1516,6 +1522,81 @@
               <w:fldChar w:fldCharType="begin"/>
             </w:r>
             <w:r>
+              <w:instrText xml:space="preserve"> PAGEREF _Ref427319682 \h </w:instrText>
+            </w:r>
+            <w:r>
+              <w:fldChar w:fldCharType="separate"/>
+            </w:r>
+            <w:r>
+              <w:rPr>
+                <w:noProof/>
+              </w:rPr>
+              <w:t>9</w:t>
+            </w:r>
+            <w:r>
+              <w:fldChar w:fldCharType="end"/>
+            </w:r>
+          </w:p>
+        </w:tc>
+      </w:tr>
+      <w:tr>
+        <w:tc>
+          <w:tcPr>
+            <w:tcW w:w="732" w:type="dxa"/>
+            <w:shd w:val="clear" w:color="auto" w:fill="E6E6E6"/>
+          </w:tcPr>
+          <w:p>
+            <w:pPr>
+              <w:spacing w:before="120" w:after="120"/>
+            </w:pPr>
+            <w:r>
+              <w:t>7.</w:t>
+            </w:r>
+          </w:p>
+        </w:tc>
+        <w:tc>
+          <w:tcPr>
+            <w:tcW w:w="6869" w:type="dxa"/>
+            <w:shd w:val="clear" w:color="auto" w:fill="E6E6E6"/>
+          </w:tcPr>
+          <w:p>
+            <w:pPr>
+              <w:spacing w:before="120" w:after="120"/>
+            </w:pPr>
+            <w:r>
+              <w:fldChar w:fldCharType="begin"/>
+            </w:r>
+            <w:r>
+              <w:instrText xml:space="preserve"> REF _Ref427319687 \h </w:instrText>
+            </w:r>
+            <w:r>
+              <w:fldChar w:fldCharType="separate"/>
+            </w:r>
+            <w:r>
+              <w:rPr>
+                <w:b/>
+              </w:rPr>
+              <w:t>PYTANIA</w:t>
+            </w:r>
+            <w:r>
+              <w:fldChar w:fldCharType="end"/>
+            </w:r>
+          </w:p>
+        </w:tc>
+        <w:tc>
+          <w:tcPr>
+            <w:tcW w:w="1577" w:type="dxa"/>
+            <w:shd w:val="clear" w:color="auto" w:fill="E6E6E6"/>
+          </w:tcPr>
+          <w:p>
+            <w:pPr>
+              <w:spacing w:before="120" w:after="120"/>
+              <w:jc w:val="right"/>
+            </w:pPr>
+            <w:r>
+              <w:fldChar w:fldCharType="begin"/>
+            </w:r>
+            <w:r>
               <w:instrText xml:space="preserve"> PAGEREF _Ref427319687 \h </w:instrText>
             </w:r>
             <w:r>
@@ -1525,7 +1606,7 @@
               <w:rPr>
                 <w:noProof/>
               </w:rPr>
-              <w:t>8</w:t>
+              <w:t>9</w:t>
             </w:r>
             <w:r>
               <w:fldChar w:fldCharType="end"/>
@@ -2397,7 +2478,7 @@
               <w:rPr>
                 <w:noProof/>
               </w:rPr>
-              <w:t>7</w:t>
+              <w:t>8</w:t>
             </w:r>
             <w:r>
               <w:fldChar w:fldCharType="end"/>
@@ -2516,7 +2597,7 @@
               <w:rPr>
                 <w:noProof/>
               </w:rPr>
-              <w:t>8</w:t>
+              <w:t>9</w:t>
             </w:r>
             <w:r>
               <w:fldChar w:fldCharType="end"/>
@@ -2749,6 +2830,35 @@
       </w:r>
       <w:proofErr w:type="spellEnd"/>
       <w:r>
+        <w:t>,</w:t>
+      </w:r>
+    </w:p>
+    <w:p>
+      <w:pPr>
+        <w:numPr>
+          <w:ilvl w:val="0"/>
+          <w:numId w:val="5"/>
+        </w:numPr>
+        <w:tabs>
+          <w:tab w:val="clear" w:pos="1068"/>
+          <w:tab w:val="num" w:pos="360"/>
+        </w:tabs>
+        <w:spacing w:line="360" w:lineRule="auto"/>
+        <w:ind w:left="360"/>
+        <w:jc w:val="both"/>
+      </w:pPr>
+      <w:r>
+        <w:t xml:space="preserve">Przykład zastosowania </w:t>
+      </w:r>
+      <w:proofErr w:type="spellStart"/>
+      <w:r>
+        <w:t>klastra</w:t>
+      </w:r>
+      <w:proofErr w:type="spellEnd"/>
+      <w:r>
+        <w:t xml:space="preserve"> – klaster błędu</w:t>
+      </w:r>
+      <w:r>
         <w:t>.</w:t>
       </w:r>
     </w:p>
@@ -2859,7 +2969,13 @@
         <w:t>Shell</w:t>
       </w:r>
       <w:r>
-        <w:t>) kolejne kroki tworzenia wektorów są zaprezentowane na</w:t>
+        <w:t xml:space="preserve">) kolejne kroki tworzenia wektorów </w:t>
+      </w:r>
+      <w:r>
+        <w:t>zostały</w:t>
+      </w:r>
+      <w:r>
+        <w:t xml:space="preserve"> zaprezentowane na</w:t>
       </w:r>
       <w:r>
         <w:t xml:space="preserve"> </w:t>
@@ -3017,7 +3133,13 @@
         <w:t>double</w:t>
       </w:r>
       <w:r>
-        <w:t xml:space="preserve"> została przeciągnięta do powłoki (</w:t>
+        <w:t xml:space="preserve"> </w:t>
+      </w:r>
+      <w:r>
+        <w:t xml:space="preserve">(a) </w:t>
+      </w:r>
+      <w:r>
+        <w:t>została przeciągnięta do powłoki (</w:t>
       </w:r>
       <w:r>
         <w:rPr>
@@ -3026,7 +3148,19 @@
         <w:t>Shell</w:t>
       </w:r>
       <w:r>
-        <w:t xml:space="preserve">) wektora (pusta powłoka jest reprezentowana kolorem czarnym). W wyniku tej operacji powstał jednowymiarowy wektor typu double. Wektor ten jest niezainicjowany tzn. nie zawiera żadnych elementów. Zainicjowanie elementów polega na wypełnieniu elementów. Na </w:t>
+        <w:t>) wektora (pusta powłoka jest reprezentowana kolorem czarnym</w:t>
+      </w:r>
+      <w:r>
+        <w:t xml:space="preserve"> – b</w:t>
+      </w:r>
+      <w:r>
+        <w:t>). W wyniku tej operacji powstał jednowymiarowy wektor typu double</w:t>
+      </w:r>
+      <w:r>
+        <w:t xml:space="preserve"> (c)</w:t>
+      </w:r>
+      <w:r>
+        <w:t xml:space="preserve">. Wektor ten jest niezainicjowany tzn. nie zawiera żadnych elementów. Zainicjowanie elementów polega na wypełnieniu elementów. Na </w:t>
       </w:r>
       <w:r>
         <w:fldChar w:fldCharType="begin"/>
@@ -4640,7 +4774,13 @@
         <w:jc w:val="both"/>
       </w:pPr>
       <w:r>
-        <w:t xml:space="preserve">- źródło: informuje w którym </w:t>
+        <w:rPr>
+          <w:b/>
+        </w:rPr>
+        <w:t>- źródło</w:t>
+      </w:r>
+      <w:r>
+        <w:t xml:space="preserve"> informuje w którym </w:t>
       </w:r>
       <w:proofErr w:type="spellStart"/>
       <w:r>
@@ -4745,6 +4885,15 @@
     </w:p>
     <w:p>
       <w:pPr>
+        <w:pStyle w:val="Akapitzlist"/>
+        <w:spacing w:line="360" w:lineRule="auto"/>
+        <w:rPr>
+          <w:sz w:val="20"/>
+        </w:rPr>
+      </w:pPr>
+    </w:p>
+    <w:p>
+      <w:pPr>
         <w:spacing w:line="360" w:lineRule="auto"/>
         <w:ind w:firstLine="708"/>
         <w:jc w:val="both"/>
@@ -4782,11 +4931,11 @@
       </w:r>
       <w:proofErr w:type="spellEnd"/>
       <w:r>
-        <w:t xml:space="preserve"> aż do punktu, w którym program obsługuje zdarzenie. Przykład prostego programu akwizycji pracującego z prawidłowym zastosowaniem </w:t>
+        <w:t xml:space="preserve"> aż do punktu, w którym program obsługuje </w:t>
       </w:r>
       <w:r>
         <w:lastRenderedPageBreak/>
-        <w:t xml:space="preserve">i obsługą </w:t>
+        <w:t xml:space="preserve">zdarzenie. Przykład prostego programu akwizycji pracującego z prawidłowym zastosowaniem i obsługą </w:t>
       </w:r>
       <w:proofErr w:type="spellStart"/>
       <w:r>
@@ -4865,9 +5014,9 @@
         </w:rPr>
         <w:drawing>
           <wp:inline distT="0" distB="0" distL="0" distR="0">
-            <wp:extent cx="5654675" cy="1177925"/>
-            <wp:effectExtent l="19050" t="0" r="3175" b="0"/>
-            <wp:docPr id="20" name="Obraz 14"/>
+            <wp:extent cx="3679825" cy="1126490"/>
+            <wp:effectExtent l="19050" t="0" r="0" b="0"/>
+            <wp:docPr id="1" name="Obraz 22"/>
             <wp:cNvGraphicFramePr>
               <a:graphicFrameLocks xmlns:a="http://schemas.openxmlformats.org/drawingml/2006/main" noChangeAspect="1"/>
             </wp:cNvGraphicFramePr>
@@ -4875,7 +5024,7 @@
               <a:graphicData uri="http://schemas.openxmlformats.org/drawingml/2006/picture">
                 <pic:pic xmlns:pic="http://schemas.openxmlformats.org/drawingml/2006/picture">
                   <pic:nvPicPr>
-                    <pic:cNvPr id="0" name="Picture 14"/>
+                    <pic:cNvPr id="0" name="Picture 22"/>
                     <pic:cNvPicPr>
                       <a:picLocks noChangeAspect="1" noChangeArrowheads="1"/>
                     </pic:cNvPicPr>
@@ -4890,7 +5039,7 @@
                   <pic:spPr bwMode="auto">
                     <a:xfrm>
                       <a:off x="0" y="0"/>
-                      <a:ext cx="5654675" cy="1177925"/>
+                      <a:ext cx="3679825" cy="1126490"/>
                     </a:xfrm>
                     <a:prstGeom prst="rect">
                       <a:avLst/>
@@ -5299,7 +5448,13 @@
         <w:rPr>
           <w:i/>
         </w:rPr>
-        <w:t>konwersa.vi</w:t>
+        <w:t>limits</w:t>
+      </w:r>
+      <w:r>
+        <w:rPr>
+          <w:i/>
+        </w:rPr>
+        <w:t>.vi</w:t>
       </w:r>
       <w:proofErr w:type="spellEnd"/>
       <w:r>
@@ -5408,6 +5563,7 @@
         <w:ind w:left="360"/>
       </w:pPr>
       <w:r>
+        <w:lastRenderedPageBreak/>
         <w:t>- uzupełnić informacje w dokumentacji pliku,</w:t>
       </w:r>
     </w:p>
@@ -5420,7 +5576,6 @@
         </w:rPr>
       </w:pPr>
       <w:r>
-        <w:lastRenderedPageBreak/>
         <w:t>- zapisać plik,</w:t>
       </w:r>
     </w:p>
@@ -5443,27 +5598,24 @@
         <w:ind w:left="360"/>
       </w:pPr>
       <w:r>
-        <w:t xml:space="preserve">- </w:t>
-      </w:r>
-      <w:r>
-        <w:t>z głównej pętli programu (</w:t>
+        <w:t xml:space="preserve">- otworzyć plik </w:t>
+      </w:r>
+      <w:r>
+        <w:t>„</w:t>
       </w:r>
       <w:proofErr w:type="spellStart"/>
       <w:r>
         <w:rPr>
-          <w:b/>
-        </w:rPr>
-        <w:t>While</w:t>
+          <w:i/>
+        </w:rPr>
+        <w:t>main.vi</w:t>
       </w:r>
       <w:proofErr w:type="spellEnd"/>
       <w:r>
-        <w:t>) wyprowadzić dane w postaci wektora danych</w:t>
-      </w:r>
-      <w:r>
-        <w:t xml:space="preserve"> (wartości zmierzone i wartości średnie)</w:t>
-      </w:r>
-      <w:r>
-        <w:t xml:space="preserve">, </w:t>
+        <w:t>”</w:t>
+      </w:r>
+      <w:r>
+        <w:t>,</w:t>
       </w:r>
     </w:p>
     <w:p>
@@ -5472,13 +5624,10 @@
         <w:ind w:left="360"/>
       </w:pPr>
       <w:r>
-        <w:t>- wprowadzić dane do nast</w:t>
-      </w:r>
-      <w:r>
-        <w:t>ę</w:t>
-      </w:r>
-      <w:r>
-        <w:t xml:space="preserve">pnej pętli </w:t>
+        <w:t xml:space="preserve">- </w:t>
+      </w:r>
+      <w:r>
+        <w:t>z głównej pętli programu (</w:t>
       </w:r>
       <w:proofErr w:type="spellStart"/>
       <w:r>
@@ -5489,7 +5638,13 @@
       </w:r>
       <w:proofErr w:type="spellEnd"/>
       <w:r>
-        <w:t>,</w:t>
+        <w:t>) wyprowadzić dane w postaci wektora danych</w:t>
+      </w:r>
+      <w:r>
+        <w:t xml:space="preserve"> (wartości zmierzone i wartości średnie)</w:t>
+      </w:r>
+      <w:r>
+        <w:t xml:space="preserve">, </w:t>
       </w:r>
     </w:p>
     <w:p>
@@ -5498,7 +5653,39 @@
         <w:ind w:left="360"/>
       </w:pPr>
       <w:r>
-        <w:t>- napisać funkcję umożliwiającą użytkownikowi wybranie dowolnego fragmentu danych i obejrzenie ich na wykresie</w:t>
+        <w:t>- wprowadzić dane do nast</w:t>
+      </w:r>
+      <w:r>
+        <w:t>ę</w:t>
+      </w:r>
+      <w:r>
+        <w:t xml:space="preserve">pnej pętli </w:t>
+      </w:r>
+      <w:proofErr w:type="spellStart"/>
+      <w:r>
+        <w:rPr>
+          <w:b/>
+        </w:rPr>
+        <w:t>While</w:t>
+      </w:r>
+      <w:proofErr w:type="spellEnd"/>
+      <w:r>
+        <w:t>,</w:t>
+      </w:r>
+    </w:p>
+    <w:p>
+      <w:pPr>
+        <w:spacing w:line="360" w:lineRule="auto"/>
+        <w:ind w:left="360"/>
+      </w:pPr>
+      <w:r>
+        <w:t>- napisać funkcję umożliwiającą użytkownikowi wybran</w:t>
+      </w:r>
+      <w:r>
+        <w:t>ie dowolnego fragmentu danych i </w:t>
+      </w:r>
+      <w:r>
+        <w:t>obejrzenie ich na wykresie</w:t>
       </w:r>
       <w:r>
         <w:t>,</w:t>
@@ -5555,6 +5742,7 @@
       </w:pPr>
       <w:bookmarkStart w:id="20" w:name="_Ref427319642"/>
       <w:bookmarkStart w:id="21" w:name="_Ref431677884"/>
+      <w:bookmarkStart w:id="22" w:name="_Ref473664093"/>
       <w:r>
         <w:rPr>
           <w:b/>
@@ -5569,6 +5757,7 @@
         </w:rPr>
         <w:t xml:space="preserve"> – obliczanie histogramu danych</w:t>
       </w:r>
+      <w:bookmarkEnd w:id="22"/>
     </w:p>
     <w:p>
       <w:pPr>
@@ -5690,14 +5879,14 @@
           <w:sz w:val="20"/>
         </w:rPr>
       </w:pPr>
-      <w:bookmarkStart w:id="22" w:name="_Ref432718756"/>
+      <w:bookmarkStart w:id="23" w:name="_Ref432718756"/>
       <w:r>
         <w:rPr>
           <w:sz w:val="20"/>
         </w:rPr>
         <w:t>Przykładowa realizacja zadania obliczania histogramu – kod programu.</w:t>
       </w:r>
-      <w:bookmarkEnd w:id="22"/>
+      <w:bookmarkEnd w:id="23"/>
     </w:p>
     <w:p>
       <w:pPr>
@@ -5769,7 +5958,7 @@
           <w:sz w:val="20"/>
         </w:rPr>
       </w:pPr>
-      <w:bookmarkStart w:id="23" w:name="_Ref432972393"/>
+      <w:bookmarkStart w:id="24" w:name="_Ref432972393"/>
       <w:r>
         <w:rPr>
           <w:sz w:val="20"/>
@@ -5788,7 +5977,7 @@
         </w:rPr>
         <w:t xml:space="preserve"> programu.</w:t>
       </w:r>
-      <w:bookmarkEnd w:id="23"/>
+      <w:bookmarkEnd w:id="24"/>
     </w:p>
     <w:p>
       <w:pPr>
@@ -5809,14 +5998,14 @@
           <w:b/>
         </w:rPr>
       </w:pPr>
-      <w:bookmarkStart w:id="24" w:name="_Ref427319682"/>
+      <w:bookmarkStart w:id="25" w:name="_Ref427319682"/>
       <w:r>
         <w:rPr>
           <w:b/>
         </w:rPr>
         <w:t>RAPORT</w:t>
       </w:r>
-      <w:bookmarkEnd w:id="24"/>
+      <w:bookmarkEnd w:id="25"/>
     </w:p>
     <w:p>
       <w:pPr>
@@ -5871,14 +6060,14 @@
           <w:b/>
         </w:rPr>
       </w:pPr>
-      <w:bookmarkStart w:id="25" w:name="_Ref427319687"/>
+      <w:bookmarkStart w:id="26" w:name="_Ref427319687"/>
       <w:r>
         <w:rPr>
           <w:b/>
         </w:rPr>
         <w:t>PYTANIA</w:t>
       </w:r>
-      <w:bookmarkEnd w:id="25"/>
+      <w:bookmarkEnd w:id="26"/>
     </w:p>
     <w:p>
       <w:pPr>
@@ -6409,7 +6598,7 @@
         <w:rStyle w:val="Numerstrony"/>
         <w:noProof/>
       </w:rPr>
-      <w:t>6</w:t>
+      <w:t>8</w:t>
     </w:r>
     <w:r>
       <w:rPr>
@@ -6604,7 +6793,7 @@
               <v:shape id="_x0000_i1025" type="#_x0000_t75" style="width:17.3pt;height:27.05pt" o:ole="">
                 <v:imagedata r:id="rId1" o:title=""/>
               </v:shape>
-              <o:OLEObject Type="Embed" ProgID="CorelDRAW.Graphic.11" ShapeID="_x0000_i1025" DrawAspect="Content" ObjectID="_1547149875" r:id="rId2"/>
+              <o:OLEObject Type="Embed" ProgID="CorelDRAW.Graphic.11" ShapeID="_x0000_i1025" DrawAspect="Content" ObjectID="_1547410102" r:id="rId2"/>
             </w:object>
           </w:r>
         </w:p>
@@ -11698,7 +11887,7 @@
 </file>
 
 <file path=customXml/itemProps1.xml><?xml version="1.0" encoding="utf-8"?>
-<ds:datastoreItem xmlns:ds="http://schemas.openxmlformats.org/officeDocument/2006/customXml" ds:itemID="{1CAD3C2F-00CE-4E69-809D-5A403284BB71}">
+<ds:datastoreItem xmlns:ds="http://schemas.openxmlformats.org/officeDocument/2006/customXml" ds:itemID="{149DAF34-4AE0-4F3F-B673-5005158CA338}">
   <ds:schemaRefs>
     <ds:schemaRef ds:uri="http://schemas.openxmlformats.org/officeDocument/2006/bibliography"/>
   </ds:schemaRefs>

</xml_diff>